<commit_message>
Controlador difuso con libreria Encoder basado en ESP32 Devkit V1
</commit_message>
<xml_diff>
--- a/Plan de acción.docx
+++ b/Plan de acción.docx
@@ -605,13 +605,8 @@
               <w:pStyle w:val="Standard"/>
             </w:pPr>
             <w:r>
-              <w:t xml:space="preserve">Plan de acción del Proyecto </w:t>
-            </w:r>
-            <w:proofErr w:type="spellStart"/>
-            <w:r>
-              <w:t>Capstone</w:t>
-            </w:r>
-            <w:proofErr w:type="spellEnd"/>
+              <w:t>Plan de acción del Proyecto Capstone</w:t>
+            </w:r>
           </w:p>
         </w:tc>
       </w:tr>
@@ -671,16 +666,8 @@
         <w:rPr>
           <w:rFonts w:ascii="Ubuntu Light" w:hAnsi="Ubuntu Light"/>
         </w:rPr>
-        <w:t xml:space="preserve">Plan de acción del proyecto </w:t>
+        <w:t>Plan de acción del proyecto Capstone</w:t>
       </w:r>
-      <w:proofErr w:type="spellStart"/>
-      <w:r>
-        <w:rPr>
-          <w:rFonts w:ascii="Ubuntu Light" w:hAnsi="Ubuntu Light"/>
-        </w:rPr>
-        <w:t>Capstone</w:t>
-      </w:r>
-      <w:proofErr w:type="spellEnd"/>
     </w:p>
     <w:p>
       <w:pPr>
@@ -873,6 +860,17 @@
                 <w:lang w:eastAsia="es-MX" w:bidi="ar-SA"/>
               </w:rPr>
             </w:pPr>
+            <w:r>
+              <w:rPr>
+                <w:rFonts w:ascii="Ubuntu Light" w:eastAsia="Times New Roman" w:hAnsi="Ubuntu Light" w:cs="Calibri"/>
+                <w:color w:val="767171"/>
+                <w:kern w:val="0"/>
+                <w:sz w:val="22"/>
+                <w:szCs w:val="22"/>
+                <w:lang w:eastAsia="es-MX" w:bidi="ar-SA"/>
+              </w:rPr>
+              <w:t>14</w:t>
+            </w:r>
           </w:p>
         </w:tc>
       </w:tr>

</xml_diff>

<commit_message>
Documento plan de trabajo terminado
</commit_message>
<xml_diff>
--- a/Plan de acción.docx
+++ b/Plan de acción.docx
@@ -1,6 +1,6 @@
 
 <file path=word/document.xml><?xml version="1.0" encoding="utf-8"?>
-<w:document xmlns:wpc="http://schemas.microsoft.com/office/word/2010/wordprocessingCanvas" xmlns:cx="http://schemas.microsoft.com/office/drawing/2014/chartex" xmlns:cx1="http://schemas.microsoft.com/office/drawing/2015/9/8/chartex" xmlns:cx2="http://schemas.microsoft.com/office/drawing/2015/10/21/chartex" xmlns:cx3="http://schemas.microsoft.com/office/drawing/2016/5/9/chartex" xmlns:cx4="http://schemas.microsoft.com/office/drawing/2016/5/10/chartex" xmlns:cx5="http://schemas.microsoft.com/office/drawing/2016/5/11/chartex" xmlns:cx6="http://schemas.microsoft.com/office/drawing/2016/5/12/chartex" xmlns:cx7="http://schemas.microsoft.com/office/drawing/2016/5/13/chartex" xmlns:cx8="http://schemas.microsoft.com/office/drawing/2016/5/14/chartex" xmlns:mc="http://schemas.openxmlformats.org/markup-compatibility/2006" xmlns:aink="http://schemas.microsoft.com/office/drawing/2016/ink" xmlns:am3d="http://schemas.microsoft.com/office/drawing/2017/model3d" xmlns:o="urn:schemas-microsoft-com:office:office" xmlns:r="http://schemas.openxmlformats.org/officeDocument/2006/relationships" xmlns:m="http://schemas.openxmlformats.org/officeDocument/2006/math" xmlns:v="urn:schemas-microsoft-com:vml" xmlns:wp14="http://schemas.microsoft.com/office/word/2010/wordprocessingDrawing" xmlns:wp="http://schemas.openxmlformats.org/drawingml/2006/wordprocessingDrawing" xmlns:w10="urn:schemas-microsoft-com:office:word" xmlns:w="http://schemas.openxmlformats.org/wordprocessingml/2006/main" xmlns:w14="http://schemas.microsoft.com/office/word/2010/wordml" xmlns:w15="http://schemas.microsoft.com/office/word/2012/wordml" xmlns:w16cex="http://schemas.microsoft.com/office/word/2018/wordml/cex" xmlns:w16cid="http://schemas.microsoft.com/office/word/2016/wordml/cid" xmlns:w16="http://schemas.microsoft.com/office/word/2018/wordml" xmlns:w16sdtdh="http://schemas.microsoft.com/office/word/2020/wordml/sdtdatahash" xmlns:w16se="http://schemas.microsoft.com/office/word/2015/wordml/symex" xmlns:wpg="http://schemas.microsoft.com/office/word/2010/wordprocessingGroup" xmlns:wpi="http://schemas.microsoft.com/office/word/2010/wordprocessingInk" xmlns:wne="http://schemas.microsoft.com/office/word/2006/wordml" xmlns:wps="http://schemas.microsoft.com/office/word/2010/wordprocessingShape" mc:Ignorable="w14 w15 w16se w16cid w16 w16cex w16sdtdh wp14">
+<w:document xmlns:wpc="http://schemas.microsoft.com/office/word/2010/wordprocessingCanvas" xmlns:cx="http://schemas.microsoft.com/office/drawing/2014/chartex" xmlns:cx1="http://schemas.microsoft.com/office/drawing/2015/9/8/chartex" xmlns:cx2="http://schemas.microsoft.com/office/drawing/2015/10/21/chartex" xmlns:cx3="http://schemas.microsoft.com/office/drawing/2016/5/9/chartex" xmlns:cx4="http://schemas.microsoft.com/office/drawing/2016/5/10/chartex" xmlns:cx5="http://schemas.microsoft.com/office/drawing/2016/5/11/chartex" xmlns:cx6="http://schemas.microsoft.com/office/drawing/2016/5/12/chartex" xmlns:cx7="http://schemas.microsoft.com/office/drawing/2016/5/13/chartex" xmlns:cx8="http://schemas.microsoft.com/office/drawing/2016/5/14/chartex" xmlns:mc="http://schemas.openxmlformats.org/markup-compatibility/2006" xmlns:aink="http://schemas.microsoft.com/office/drawing/2016/ink" xmlns:am3d="http://schemas.microsoft.com/office/drawing/2017/model3d" xmlns:o="urn:schemas-microsoft-com:office:office" xmlns:oel="http://schemas.microsoft.com/office/2019/extlst" xmlns:r="http://schemas.openxmlformats.org/officeDocument/2006/relationships" xmlns:m="http://schemas.openxmlformats.org/officeDocument/2006/math" xmlns:v="urn:schemas-microsoft-com:vml" xmlns:wp14="http://schemas.microsoft.com/office/word/2010/wordprocessingDrawing" xmlns:wp="http://schemas.openxmlformats.org/drawingml/2006/wordprocessingDrawing" xmlns:w10="urn:schemas-microsoft-com:office:word" xmlns:w="http://schemas.openxmlformats.org/wordprocessingml/2006/main" xmlns:w14="http://schemas.microsoft.com/office/word/2010/wordml" xmlns:w15="http://schemas.microsoft.com/office/word/2012/wordml" xmlns:w16cex="http://schemas.microsoft.com/office/word/2018/wordml/cex" xmlns:w16cid="http://schemas.microsoft.com/office/word/2016/wordml/cid" xmlns:w16="http://schemas.microsoft.com/office/word/2018/wordml" xmlns:w16sdtdh="http://schemas.microsoft.com/office/word/2020/wordml/sdtdatahash" xmlns:w16se="http://schemas.microsoft.com/office/word/2015/wordml/symex" xmlns:wpg="http://schemas.microsoft.com/office/word/2010/wordprocessingGroup" xmlns:wpi="http://schemas.microsoft.com/office/word/2010/wordprocessingInk" xmlns:wne="http://schemas.microsoft.com/office/word/2006/wordml" xmlns:wps="http://schemas.microsoft.com/office/word/2010/wordprocessingShape" mc:Ignorable="w14 w15 w16se w16cid w16 w16cex w16sdtdh wp14">
   <w:body>
     <w:tbl>
       <w:tblPr>
@@ -1207,6 +1207,116 @@
                 <w:lang w:eastAsia="es-MX" w:bidi="ar-SA"/>
               </w:rPr>
             </w:pPr>
+            <w:r>
+              <w:rPr>
+                <w:rFonts w:ascii="Ubuntu Light" w:eastAsia="Times New Roman" w:hAnsi="Ubuntu Light" w:cs="Calibri"/>
+                <w:color w:val="767171"/>
+                <w:kern w:val="0"/>
+                <w:sz w:val="22"/>
+                <w:szCs w:val="22"/>
+                <w:lang w:eastAsia="es-MX" w:bidi="ar-SA"/>
+              </w:rPr>
+              <w:t>Diseño de un c</w:t>
+            </w:r>
+            <w:r>
+              <w:rPr>
+                <w:rFonts w:ascii="Ubuntu Light" w:eastAsia="Times New Roman" w:hAnsi="Ubuntu Light" w:cs="Calibri"/>
+                <w:color w:val="767171"/>
+                <w:kern w:val="0"/>
+                <w:sz w:val="22"/>
+                <w:szCs w:val="22"/>
+                <w:lang w:eastAsia="es-MX" w:bidi="ar-SA"/>
+              </w:rPr>
+              <w:t xml:space="preserve">ontrolador basado en lógica difusa </w:t>
+            </w:r>
+            <w:r>
+              <w:rPr>
+                <w:rFonts w:ascii="Ubuntu Light" w:eastAsia="Times New Roman" w:hAnsi="Ubuntu Light" w:cs="Calibri"/>
+                <w:color w:val="767171"/>
+                <w:kern w:val="0"/>
+                <w:sz w:val="22"/>
+                <w:szCs w:val="22"/>
+                <w:lang w:eastAsia="es-MX" w:bidi="ar-SA"/>
+              </w:rPr>
+              <w:t>e</w:t>
+            </w:r>
+            <w:r>
+              <w:rPr>
+                <w:rFonts w:ascii="Ubuntu Light" w:eastAsia="Times New Roman" w:hAnsi="Ubuntu Light" w:cs="Calibri"/>
+                <w:color w:val="767171"/>
+                <w:kern w:val="0"/>
+                <w:sz w:val="22"/>
+                <w:szCs w:val="22"/>
+                <w:lang w:eastAsia="es-MX" w:bidi="ar-SA"/>
+              </w:rPr>
+              <w:t xml:space="preserve"> </w:t>
+            </w:r>
+            <w:r>
+              <w:rPr>
+                <w:rFonts w:ascii="Ubuntu Light" w:eastAsia="Times New Roman" w:hAnsi="Ubuntu Light" w:cs="Calibri"/>
+                <w:color w:val="767171"/>
+                <w:kern w:val="0"/>
+                <w:sz w:val="22"/>
+                <w:szCs w:val="22"/>
+                <w:lang w:eastAsia="es-MX" w:bidi="ar-SA"/>
+              </w:rPr>
+              <w:t>I</w:t>
+            </w:r>
+            <w:r>
+              <w:rPr>
+                <w:rFonts w:ascii="Ubuntu Light" w:eastAsia="Times New Roman" w:hAnsi="Ubuntu Light" w:cs="Calibri"/>
+                <w:color w:val="767171"/>
+                <w:kern w:val="0"/>
+                <w:sz w:val="22"/>
+                <w:szCs w:val="22"/>
+                <w:lang w:eastAsia="es-MX" w:bidi="ar-SA"/>
+              </w:rPr>
+              <w:t xml:space="preserve">nternet de las </w:t>
+            </w:r>
+            <w:r>
+              <w:rPr>
+                <w:rFonts w:ascii="Ubuntu Light" w:eastAsia="Times New Roman" w:hAnsi="Ubuntu Light" w:cs="Calibri"/>
+                <w:color w:val="767171"/>
+                <w:kern w:val="0"/>
+                <w:sz w:val="22"/>
+                <w:szCs w:val="22"/>
+                <w:lang w:eastAsia="es-MX" w:bidi="ar-SA"/>
+              </w:rPr>
+              <w:t>C</w:t>
+            </w:r>
+            <w:r>
+              <w:rPr>
+                <w:rFonts w:ascii="Ubuntu Light" w:eastAsia="Times New Roman" w:hAnsi="Ubuntu Light" w:cs="Calibri"/>
+                <w:color w:val="767171"/>
+                <w:kern w:val="0"/>
+                <w:sz w:val="22"/>
+                <w:szCs w:val="22"/>
+                <w:lang w:eastAsia="es-MX" w:bidi="ar-SA"/>
+              </w:rPr>
+              <w:t>osas</w:t>
+            </w:r>
+            <w:r>
+              <w:rPr>
+                <w:rFonts w:ascii="Ubuntu Light" w:eastAsia="Times New Roman" w:hAnsi="Ubuntu Light" w:cs="Calibri"/>
+                <w:color w:val="767171"/>
+                <w:kern w:val="0"/>
+                <w:sz w:val="22"/>
+                <w:szCs w:val="22"/>
+                <w:lang w:eastAsia="es-MX" w:bidi="ar-SA"/>
+              </w:rPr>
+              <w:t>.</w:t>
+            </w:r>
+            <w:r>
+              <w:rPr>
+                <w:rFonts w:ascii="Ubuntu Light" w:eastAsia="Times New Roman" w:hAnsi="Ubuntu Light" w:cs="Calibri"/>
+                <w:color w:val="767171"/>
+                <w:kern w:val="0"/>
+                <w:sz w:val="22"/>
+                <w:szCs w:val="22"/>
+                <w:lang w:eastAsia="es-MX" w:bidi="ar-SA"/>
+              </w:rPr>
+              <w:t xml:space="preserve"> </w:t>
+            </w:r>
           </w:p>
         </w:tc>
       </w:tr>
@@ -1276,6 +1386,17 @@
                 <w:szCs w:val="22"/>
                 <w:lang w:eastAsia="es-MX" w:bidi="ar-SA"/>
               </w:rPr>
+              <w:t xml:space="preserve">Proveer el servicio de una planta lineal a instituciones educativas, investigadores, docentes e industria privada bajo el concepto del Internet de las Cosas. </w:t>
+            </w:r>
+            <w:r>
+              <w:rPr>
+                <w:rFonts w:ascii="Ubuntu Light" w:eastAsia="Times New Roman" w:hAnsi="Ubuntu Light" w:cs="Calibri"/>
+                <w:color w:val="767171"/>
+                <w:kern w:val="0"/>
+                <w:sz w:val="22"/>
+                <w:szCs w:val="22"/>
+                <w:lang w:eastAsia="es-MX" w:bidi="ar-SA"/>
+              </w:rPr>
               <w:br/>
             </w:r>
           </w:p>
@@ -1347,7 +1468,48 @@
                 <w:szCs w:val="22"/>
                 <w:lang w:eastAsia="es-MX" w:bidi="ar-SA"/>
               </w:rPr>
-              <w:t>&lt;Objetivo 1&gt;&lt;Enlistar los objetivos sociales, industriales y técnicos que satisface este proyecto&gt;</w:t>
+              <w:t>Construcción de una planta lineal con un motor de corriente directa, encoder y una plataforma móvil.</w:t>
+            </w:r>
+          </w:p>
+          <w:p>
+            <w:pPr>
+              <w:suppressAutoHyphens w:val="0"/>
+              <w:autoSpaceDN/>
+              <w:textAlignment w:val="auto"/>
+              <w:rPr>
+                <w:rFonts w:ascii="Ubuntu Light" w:eastAsia="Times New Roman" w:hAnsi="Ubuntu Light" w:cs="Calibri"/>
+                <w:color w:val="767171"/>
+                <w:kern w:val="0"/>
+                <w:sz w:val="22"/>
+                <w:szCs w:val="22"/>
+                <w:lang w:eastAsia="es-MX" w:bidi="ar-SA"/>
+              </w:rPr>
+            </w:pPr>
+          </w:p>
+          <w:p>
+            <w:pPr>
+              <w:suppressAutoHyphens w:val="0"/>
+              <w:autoSpaceDN/>
+              <w:textAlignment w:val="auto"/>
+              <w:rPr>
+                <w:rFonts w:ascii="Ubuntu Light" w:eastAsia="Times New Roman" w:hAnsi="Ubuntu Light" w:cs="Calibri"/>
+                <w:color w:val="767171"/>
+                <w:kern w:val="0"/>
+                <w:sz w:val="22"/>
+                <w:szCs w:val="22"/>
+                <w:lang w:eastAsia="es-MX" w:bidi="ar-SA"/>
+              </w:rPr>
+            </w:pPr>
+            <w:r>
+              <w:rPr>
+                <w:rFonts w:ascii="Ubuntu Light" w:eastAsia="Times New Roman" w:hAnsi="Ubuntu Light" w:cs="Calibri"/>
+                <w:color w:val="767171"/>
+                <w:kern w:val="0"/>
+                <w:sz w:val="22"/>
+                <w:szCs w:val="22"/>
+                <w:lang w:eastAsia="es-MX" w:bidi="ar-SA"/>
+              </w:rPr>
+              <w:t>Diseño e implementación del algoritmo para controlar la planta lineal basado en la lógica difusa.</w:t>
             </w:r>
           </w:p>
         </w:tc>
@@ -1398,16 +1560,31 @@
                 <w:lang w:eastAsia="es-MX" w:bidi="ar-SA"/>
               </w:rPr>
             </w:pPr>
-            <w:r>
-              <w:rPr>
-                <w:rFonts w:ascii="Ubuntu Light" w:eastAsia="Times New Roman" w:hAnsi="Ubuntu Light" w:cs="Calibri"/>
-                <w:color w:val="767171"/>
-                <w:kern w:val="0"/>
-                <w:sz w:val="22"/>
-                <w:szCs w:val="22"/>
-                <w:lang w:eastAsia="es-MX" w:bidi="ar-SA"/>
-              </w:rPr>
-              <w:t>&lt;Objetivo 2&gt;</w:t>
+          </w:p>
+          <w:p>
+            <w:pPr>
+              <w:suppressAutoHyphens w:val="0"/>
+              <w:autoSpaceDN/>
+              <w:textAlignment w:val="auto"/>
+              <w:rPr>
+                <w:rFonts w:ascii="Ubuntu Light" w:eastAsia="Times New Roman" w:hAnsi="Ubuntu Light" w:cs="Calibri"/>
+                <w:color w:val="767171"/>
+                <w:kern w:val="0"/>
+                <w:sz w:val="22"/>
+                <w:szCs w:val="22"/>
+                <w:lang w:eastAsia="es-MX" w:bidi="ar-SA"/>
+              </w:rPr>
+            </w:pPr>
+            <w:r>
+              <w:rPr>
+                <w:rFonts w:ascii="Ubuntu Light" w:eastAsia="Times New Roman" w:hAnsi="Ubuntu Light" w:cs="Calibri"/>
+                <w:color w:val="767171"/>
+                <w:kern w:val="0"/>
+                <w:sz w:val="22"/>
+                <w:szCs w:val="22"/>
+                <w:lang w:eastAsia="es-MX" w:bidi="ar-SA"/>
+              </w:rPr>
+              <w:t>Diseño de una interfaz en Node-RED para la gestión, monitoreo y control de la planta utilizando el protocolo de comunicación MQTT y UART.</w:t>
             </w:r>
           </w:p>
         </w:tc>
@@ -1458,17 +1635,6 @@
                 <w:lang w:eastAsia="es-MX" w:bidi="ar-SA"/>
               </w:rPr>
             </w:pPr>
-            <w:r>
-              <w:rPr>
-                <w:rFonts w:ascii="Ubuntu Light" w:eastAsia="Times New Roman" w:hAnsi="Ubuntu Light" w:cs="Calibri"/>
-                <w:color w:val="767171"/>
-                <w:kern w:val="0"/>
-                <w:sz w:val="22"/>
-                <w:szCs w:val="22"/>
-                <w:lang w:eastAsia="es-MX" w:bidi="ar-SA"/>
-              </w:rPr>
-              <w:t>&lt;Objetivo 3&gt;</w:t>
-            </w:r>
           </w:p>
         </w:tc>
       </w:tr>
@@ -1538,29 +1704,7 @@
                 <w:szCs w:val="22"/>
                 <w:lang w:eastAsia="es-MX" w:bidi="ar-SA"/>
               </w:rPr>
-              <w:t>&lt;En esta sección se desarrolla en extensión media y en lenguaje coloquial lo expresado en los objetivos&gt;</w:t>
-            </w:r>
-            <w:r>
-              <w:rPr>
-                <w:rFonts w:ascii="Ubuntu Light" w:eastAsia="Times New Roman" w:hAnsi="Ubuntu Light" w:cs="Calibri"/>
-                <w:color w:val="767171"/>
-                <w:kern w:val="0"/>
-                <w:sz w:val="22"/>
-                <w:szCs w:val="22"/>
-                <w:lang w:eastAsia="es-MX" w:bidi="ar-SA"/>
-              </w:rPr>
-              <w:br/>
-            </w:r>
-            <w:r>
-              <w:rPr>
-                <w:rFonts w:ascii="Ubuntu Light" w:eastAsia="Times New Roman" w:hAnsi="Ubuntu Light" w:cs="Calibri"/>
-                <w:color w:val="767171"/>
-                <w:kern w:val="0"/>
-                <w:sz w:val="22"/>
-                <w:szCs w:val="22"/>
-                <w:lang w:eastAsia="es-MX" w:bidi="ar-SA"/>
-              </w:rPr>
-              <w:br/>
+              <w:t>El proyecto atiende a sectores que no cuentan con un laboratorio equipado con plantas lineales, por lo que se ha desarrollado una planta con un motor de corriente directa con un su respectivo encoder para que personas externas puedan llevar a cabo sus investigaciones, analizando, monitoreando y obteniendo conclusiones de los datos obtenidos durante las pruebas del sistema.</w:t>
             </w:r>
             <w:r>
               <w:rPr>
@@ -1664,18 +1808,101 @@
                 <w:szCs w:val="22"/>
                 <w:lang w:eastAsia="es-MX" w:bidi="ar-SA"/>
               </w:rPr>
-              <w:t>&lt;Descripción detallada del entregable a desarrollar, en hardware y software&gt;</w:t>
-            </w:r>
-            <w:r>
-              <w:rPr>
-                <w:rFonts w:ascii="Ubuntu Light" w:eastAsia="Times New Roman" w:hAnsi="Ubuntu Light" w:cs="Calibri"/>
-                <w:color w:val="767171"/>
-                <w:kern w:val="0"/>
-                <w:sz w:val="22"/>
-                <w:szCs w:val="22"/>
-                <w:lang w:eastAsia="es-MX" w:bidi="ar-SA"/>
-              </w:rPr>
-              <w:br/>
+              <w:t>Modelo de una planta lineal con una longitud de 116 cm, implementado con un motor de corriente directa y un encoder.</w:t>
+            </w:r>
+          </w:p>
+          <w:p>
+            <w:pPr>
+              <w:suppressAutoHyphens w:val="0"/>
+              <w:autoSpaceDN/>
+              <w:textAlignment w:val="auto"/>
+              <w:rPr>
+                <w:rFonts w:ascii="Ubuntu Light" w:eastAsia="Times New Roman" w:hAnsi="Ubuntu Light" w:cs="Calibri"/>
+                <w:color w:val="767171"/>
+                <w:kern w:val="0"/>
+                <w:sz w:val="22"/>
+                <w:szCs w:val="22"/>
+                <w:lang w:eastAsia="es-MX" w:bidi="ar-SA"/>
+              </w:rPr>
+            </w:pPr>
+          </w:p>
+          <w:p>
+            <w:pPr>
+              <w:suppressAutoHyphens w:val="0"/>
+              <w:autoSpaceDN/>
+              <w:textAlignment w:val="auto"/>
+              <w:rPr>
+                <w:rFonts w:ascii="Ubuntu Light" w:eastAsia="Times New Roman" w:hAnsi="Ubuntu Light" w:cs="Calibri"/>
+                <w:color w:val="767171"/>
+                <w:kern w:val="0"/>
+                <w:sz w:val="22"/>
+                <w:szCs w:val="22"/>
+                <w:lang w:eastAsia="es-MX" w:bidi="ar-SA"/>
+              </w:rPr>
+            </w:pPr>
+            <w:r>
+              <w:rPr>
+                <w:rFonts w:ascii="Ubuntu Light" w:eastAsia="Times New Roman" w:hAnsi="Ubuntu Light" w:cs="Calibri"/>
+                <w:color w:val="767171"/>
+                <w:kern w:val="0"/>
+                <w:sz w:val="22"/>
+                <w:szCs w:val="22"/>
+                <w:lang w:eastAsia="es-MX" w:bidi="ar-SA"/>
+              </w:rPr>
+              <w:t>Algoritmo basado en lógica difusa para el control de la planta.</w:t>
+            </w:r>
+          </w:p>
+          <w:p>
+            <w:pPr>
+              <w:suppressAutoHyphens w:val="0"/>
+              <w:autoSpaceDN/>
+              <w:textAlignment w:val="auto"/>
+              <w:rPr>
+                <w:rFonts w:ascii="Ubuntu Light" w:eastAsia="Times New Roman" w:hAnsi="Ubuntu Light" w:cs="Calibri"/>
+                <w:color w:val="767171"/>
+                <w:kern w:val="0"/>
+                <w:sz w:val="22"/>
+                <w:szCs w:val="22"/>
+                <w:lang w:eastAsia="es-MX" w:bidi="ar-SA"/>
+              </w:rPr>
+            </w:pPr>
+          </w:p>
+          <w:p>
+            <w:pPr>
+              <w:suppressAutoHyphens w:val="0"/>
+              <w:autoSpaceDN/>
+              <w:textAlignment w:val="auto"/>
+              <w:rPr>
+                <w:rFonts w:ascii="Ubuntu Light" w:eastAsia="Times New Roman" w:hAnsi="Ubuntu Light" w:cs="Calibri"/>
+                <w:color w:val="767171"/>
+                <w:kern w:val="0"/>
+                <w:sz w:val="22"/>
+                <w:szCs w:val="22"/>
+                <w:lang w:eastAsia="es-MX" w:bidi="ar-SA"/>
+              </w:rPr>
+            </w:pPr>
+            <w:r>
+              <w:rPr>
+                <w:rFonts w:ascii="Ubuntu Light" w:eastAsia="Times New Roman" w:hAnsi="Ubuntu Light" w:cs="Calibri"/>
+                <w:color w:val="767171"/>
+                <w:kern w:val="0"/>
+                <w:sz w:val="22"/>
+                <w:szCs w:val="22"/>
+                <w:lang w:eastAsia="es-MX" w:bidi="ar-SA"/>
+              </w:rPr>
+              <w:t xml:space="preserve">Algoritmo de control para las tarjetas de desarrollo Arduino Mega y ESP32  que permiten enviar y recibir datos de la planta por </w:t>
+            </w:r>
+            <w:r>
+              <w:rPr>
+                <w:rFonts w:ascii="Ubuntu Light" w:eastAsia="Times New Roman" w:hAnsi="Ubuntu Light" w:cs="Calibri"/>
+                <w:color w:val="767171"/>
+                <w:kern w:val="0"/>
+                <w:sz w:val="22"/>
+                <w:szCs w:val="22"/>
+                <w:lang w:eastAsia="es-MX" w:bidi="ar-SA"/>
+              </w:rPr>
+              <w:lastRenderedPageBreak/>
+              <w:t>MQTT.</w:t>
             </w:r>
             <w:r>
               <w:rPr>
@@ -1824,7 +2051,7 @@
                 <w:szCs w:val="22"/>
                 <w:lang w:eastAsia="es-MX" w:bidi="ar-SA"/>
               </w:rPr>
-              <w:t>&lt;Servicio 1&gt;&lt;Enlistar productos-servicios resultantes de este proyecto&gt;</w:t>
+              <w:t xml:space="preserve">Servicio de pruebas de controladores basados en lógica difusa con 2 variables lingüísticas como entradas y 7 valores lingüísticos relacionados con 49 reglas de control.  </w:t>
             </w:r>
           </w:p>
         </w:tc>
@@ -1860,32 +2087,46 @@
           <w:tcPr>
             <w:tcW w:w="6660" w:type="dxa"/>
             <w:shd w:val="clear" w:color="auto" w:fill="auto"/>
-            <w:hideMark/>
-          </w:tcPr>
-          <w:p>
-            <w:pPr>
-              <w:suppressAutoHyphens w:val="0"/>
-              <w:autoSpaceDN/>
-              <w:textAlignment w:val="auto"/>
-              <w:rPr>
-                <w:rFonts w:ascii="Ubuntu Light" w:eastAsia="Times New Roman" w:hAnsi="Ubuntu Light" w:cs="Calibri"/>
-                <w:color w:val="767171"/>
-                <w:kern w:val="0"/>
-                <w:sz w:val="22"/>
-                <w:szCs w:val="22"/>
-                <w:lang w:eastAsia="es-MX" w:bidi="ar-SA"/>
-              </w:rPr>
-            </w:pPr>
-            <w:r>
-              <w:rPr>
-                <w:rFonts w:ascii="Ubuntu Light" w:eastAsia="Times New Roman" w:hAnsi="Ubuntu Light" w:cs="Calibri"/>
-                <w:color w:val="767171"/>
-                <w:kern w:val="0"/>
-                <w:sz w:val="22"/>
-                <w:szCs w:val="22"/>
-                <w:lang w:eastAsia="es-MX" w:bidi="ar-SA"/>
-              </w:rPr>
-              <w:t>&lt;Servicio 2&gt;</w:t>
+          </w:tcPr>
+          <w:p>
+            <w:pPr>
+              <w:suppressAutoHyphens w:val="0"/>
+              <w:autoSpaceDN/>
+              <w:textAlignment w:val="auto"/>
+              <w:rPr>
+                <w:rFonts w:ascii="Ubuntu Light" w:eastAsia="Times New Roman" w:hAnsi="Ubuntu Light" w:cs="Calibri"/>
+                <w:color w:val="767171"/>
+                <w:kern w:val="0"/>
+                <w:sz w:val="22"/>
+                <w:szCs w:val="22"/>
+                <w:lang w:eastAsia="es-MX" w:bidi="ar-SA"/>
+              </w:rPr>
+            </w:pPr>
+          </w:p>
+          <w:p>
+            <w:pPr>
+              <w:suppressAutoHyphens w:val="0"/>
+              <w:autoSpaceDN/>
+              <w:textAlignment w:val="auto"/>
+              <w:rPr>
+                <w:rFonts w:ascii="Ubuntu Light" w:eastAsia="Times New Roman" w:hAnsi="Ubuntu Light" w:cs="Calibri"/>
+                <w:color w:val="767171"/>
+                <w:kern w:val="0"/>
+                <w:sz w:val="22"/>
+                <w:szCs w:val="22"/>
+                <w:lang w:eastAsia="es-MX" w:bidi="ar-SA"/>
+              </w:rPr>
+            </w:pPr>
+            <w:r>
+              <w:rPr>
+                <w:rFonts w:ascii="Ubuntu Light" w:eastAsia="Times New Roman" w:hAnsi="Ubuntu Light" w:cs="Calibri"/>
+                <w:color w:val="767171"/>
+                <w:kern w:val="0"/>
+                <w:sz w:val="22"/>
+                <w:szCs w:val="22"/>
+                <w:lang w:eastAsia="es-MX" w:bidi="ar-SA"/>
+              </w:rPr>
+              <w:t>Es posible proveer de toda la infraestructura física como de software para la prueba de controladores basados en lógicas o técnicas de control diferentes a la propuesta.</w:t>
             </w:r>
           </w:p>
         </w:tc>
@@ -1921,33 +2162,21 @@
           <w:tcPr>
             <w:tcW w:w="6660" w:type="dxa"/>
             <w:shd w:val="clear" w:color="auto" w:fill="auto"/>
-            <w:hideMark/>
-          </w:tcPr>
-          <w:p>
-            <w:pPr>
-              <w:suppressAutoHyphens w:val="0"/>
-              <w:autoSpaceDN/>
-              <w:textAlignment w:val="auto"/>
-              <w:rPr>
-                <w:rFonts w:ascii="Ubuntu Light" w:eastAsia="Times New Roman" w:hAnsi="Ubuntu Light" w:cs="Calibri"/>
-                <w:color w:val="767171"/>
-                <w:kern w:val="0"/>
-                <w:sz w:val="22"/>
-                <w:szCs w:val="22"/>
-                <w:lang w:eastAsia="es-MX" w:bidi="ar-SA"/>
-              </w:rPr>
-            </w:pPr>
-            <w:r>
-              <w:rPr>
-                <w:rFonts w:ascii="Ubuntu Light" w:eastAsia="Times New Roman" w:hAnsi="Ubuntu Light" w:cs="Calibri"/>
-                <w:color w:val="767171"/>
-                <w:kern w:val="0"/>
-                <w:sz w:val="22"/>
-                <w:szCs w:val="22"/>
-                <w:lang w:eastAsia="es-MX" w:bidi="ar-SA"/>
-              </w:rPr>
-              <w:t>&lt;Servicio 3&gt;</w:t>
-            </w:r>
+          </w:tcPr>
+          <w:p>
+            <w:pPr>
+              <w:suppressAutoHyphens w:val="0"/>
+              <w:autoSpaceDN/>
+              <w:textAlignment w:val="auto"/>
+              <w:rPr>
+                <w:rFonts w:ascii="Ubuntu Light" w:eastAsia="Times New Roman" w:hAnsi="Ubuntu Light" w:cs="Calibri"/>
+                <w:color w:val="767171"/>
+                <w:kern w:val="0"/>
+                <w:sz w:val="22"/>
+                <w:szCs w:val="22"/>
+                <w:lang w:eastAsia="es-MX" w:bidi="ar-SA"/>
+              </w:rPr>
+            </w:pPr>
           </w:p>
         </w:tc>
       </w:tr>
@@ -2017,7 +2246,48 @@
                 <w:szCs w:val="22"/>
                 <w:lang w:eastAsia="es-MX" w:bidi="ar-SA"/>
               </w:rPr>
-              <w:t>&lt;Descripción breve de lo que la implementación de los productos de este proyecto logrará, como beneficios, reportes, aplicaciones, datos, acciones, etc.&gt;</w:t>
+              <w:t>El enviar y recibir datos por el protocolo MQTT mediante el uso de Node-RED y con ello analizar la respuesta del controlador.</w:t>
+            </w:r>
+          </w:p>
+          <w:p>
+            <w:pPr>
+              <w:suppressAutoHyphens w:val="0"/>
+              <w:autoSpaceDN/>
+              <w:textAlignment w:val="auto"/>
+              <w:rPr>
+                <w:rFonts w:ascii="Ubuntu Light" w:eastAsia="Times New Roman" w:hAnsi="Ubuntu Light" w:cs="Calibri"/>
+                <w:color w:val="767171"/>
+                <w:kern w:val="0"/>
+                <w:sz w:val="22"/>
+                <w:szCs w:val="22"/>
+                <w:lang w:eastAsia="es-MX" w:bidi="ar-SA"/>
+              </w:rPr>
+            </w:pPr>
+          </w:p>
+          <w:p>
+            <w:pPr>
+              <w:suppressAutoHyphens w:val="0"/>
+              <w:autoSpaceDN/>
+              <w:textAlignment w:val="auto"/>
+              <w:rPr>
+                <w:rFonts w:ascii="Ubuntu Light" w:eastAsia="Times New Roman" w:hAnsi="Ubuntu Light" w:cs="Calibri"/>
+                <w:color w:val="767171"/>
+                <w:kern w:val="0"/>
+                <w:sz w:val="22"/>
+                <w:szCs w:val="22"/>
+                <w:lang w:eastAsia="es-MX" w:bidi="ar-SA"/>
+              </w:rPr>
+            </w:pPr>
+            <w:r>
+              <w:rPr>
+                <w:rFonts w:ascii="Ubuntu Light" w:eastAsia="Times New Roman" w:hAnsi="Ubuntu Light" w:cs="Calibri"/>
+                <w:color w:val="767171"/>
+                <w:kern w:val="0"/>
+                <w:sz w:val="22"/>
+                <w:szCs w:val="22"/>
+                <w:lang w:eastAsia="es-MX" w:bidi="ar-SA"/>
+              </w:rPr>
+              <w:t>Prestar el servicio a externos y lograr un impacto en la comunidad académica, estudiantil y sector privado que no cuenten con el recurso para construir una planta de este tipo y puedan generar sus artículos o reportes de investigación con datos fidedignos tomados de una planta ya implementada.</w:t>
             </w:r>
             <w:r>
               <w:rPr>
@@ -2143,7 +2413,7 @@
                 <w:szCs w:val="22"/>
                 <w:lang w:eastAsia="es-MX" w:bidi="ar-SA"/>
               </w:rPr>
-              <w:t>&lt;Rol de miembro 1&gt;</w:t>
+              <w:t>Diseñar la interfaz de control en Node-RED, así como el programa para establecer una comunicación entre el ESP32 y el Arduino Mega.</w:t>
             </w:r>
           </w:p>
         </w:tc>
@@ -2204,7 +2474,7 @@
                 <w:szCs w:val="22"/>
                 <w:lang w:eastAsia="es-MX" w:bidi="ar-SA"/>
               </w:rPr>
-              <w:t>&lt;Rol de miembro 2&gt;</w:t>
+              <w:t>Diseño del algoritmo de lógica difusa en el Arduino Mega.</w:t>
             </w:r>
           </w:p>
         </w:tc>
@@ -2265,7 +2535,7 @@
                 <w:szCs w:val="22"/>
                 <w:lang w:eastAsia="es-MX" w:bidi="ar-SA"/>
               </w:rPr>
-              <w:t>&lt;Rol de miembro 3&gt;</w:t>
+              <w:t>Documentación del proyecto.</w:t>
             </w:r>
           </w:p>
         </w:tc>
@@ -2470,7 +2740,7 @@
 </file>
 
 <file path=word/endnotes.xml><?xml version="1.0" encoding="utf-8"?>
-<w:endnotes xmlns:wpc="http://schemas.microsoft.com/office/word/2010/wordprocessingCanvas" xmlns:cx="http://schemas.microsoft.com/office/drawing/2014/chartex" xmlns:cx1="http://schemas.microsoft.com/office/drawing/2015/9/8/chartex" xmlns:cx2="http://schemas.microsoft.com/office/drawing/2015/10/21/chartex" xmlns:cx3="http://schemas.microsoft.com/office/drawing/2016/5/9/chartex" xmlns:cx4="http://schemas.microsoft.com/office/drawing/2016/5/10/chartex" xmlns:cx5="http://schemas.microsoft.com/office/drawing/2016/5/11/chartex" xmlns:cx6="http://schemas.microsoft.com/office/drawing/2016/5/12/chartex" xmlns:cx7="http://schemas.microsoft.com/office/drawing/2016/5/13/chartex" xmlns:cx8="http://schemas.microsoft.com/office/drawing/2016/5/14/chartex" xmlns:mc="http://schemas.openxmlformats.org/markup-compatibility/2006" xmlns:aink="http://schemas.microsoft.com/office/drawing/2016/ink" xmlns:am3d="http://schemas.microsoft.com/office/drawing/2017/model3d" xmlns:o="urn:schemas-microsoft-com:office:office" xmlns:r="http://schemas.openxmlformats.org/officeDocument/2006/relationships" xmlns:m="http://schemas.openxmlformats.org/officeDocument/2006/math" xmlns:v="urn:schemas-microsoft-com:vml" xmlns:wp14="http://schemas.microsoft.com/office/word/2010/wordprocessingDrawing" xmlns:wp="http://schemas.openxmlformats.org/drawingml/2006/wordprocessingDrawing" xmlns:w10="urn:schemas-microsoft-com:office:word" xmlns:w="http://schemas.openxmlformats.org/wordprocessingml/2006/main" xmlns:w14="http://schemas.microsoft.com/office/word/2010/wordml" xmlns:w15="http://schemas.microsoft.com/office/word/2012/wordml" xmlns:w16cex="http://schemas.microsoft.com/office/word/2018/wordml/cex" xmlns:w16cid="http://schemas.microsoft.com/office/word/2016/wordml/cid" xmlns:w16="http://schemas.microsoft.com/office/word/2018/wordml" xmlns:w16sdtdh="http://schemas.microsoft.com/office/word/2020/wordml/sdtdatahash" xmlns:w16se="http://schemas.microsoft.com/office/word/2015/wordml/symex" xmlns:wpg="http://schemas.microsoft.com/office/word/2010/wordprocessingGroup" xmlns:wpi="http://schemas.microsoft.com/office/word/2010/wordprocessingInk" xmlns:wne="http://schemas.microsoft.com/office/word/2006/wordml" xmlns:wps="http://schemas.microsoft.com/office/word/2010/wordprocessingShape" mc:Ignorable="w14 w15 w16se w16cid w16 w16cex w16sdtdh wp14">
+<w:endnotes xmlns:wpc="http://schemas.microsoft.com/office/word/2010/wordprocessingCanvas" xmlns:cx="http://schemas.microsoft.com/office/drawing/2014/chartex" xmlns:cx1="http://schemas.microsoft.com/office/drawing/2015/9/8/chartex" xmlns:cx2="http://schemas.microsoft.com/office/drawing/2015/10/21/chartex" xmlns:cx3="http://schemas.microsoft.com/office/drawing/2016/5/9/chartex" xmlns:cx4="http://schemas.microsoft.com/office/drawing/2016/5/10/chartex" xmlns:cx5="http://schemas.microsoft.com/office/drawing/2016/5/11/chartex" xmlns:cx6="http://schemas.microsoft.com/office/drawing/2016/5/12/chartex" xmlns:cx7="http://schemas.microsoft.com/office/drawing/2016/5/13/chartex" xmlns:cx8="http://schemas.microsoft.com/office/drawing/2016/5/14/chartex" xmlns:mc="http://schemas.openxmlformats.org/markup-compatibility/2006" xmlns:aink="http://schemas.microsoft.com/office/drawing/2016/ink" xmlns:am3d="http://schemas.microsoft.com/office/drawing/2017/model3d" xmlns:o="urn:schemas-microsoft-com:office:office" xmlns:oel="http://schemas.microsoft.com/office/2019/extlst" xmlns:r="http://schemas.openxmlformats.org/officeDocument/2006/relationships" xmlns:m="http://schemas.openxmlformats.org/officeDocument/2006/math" xmlns:v="urn:schemas-microsoft-com:vml" xmlns:wp14="http://schemas.microsoft.com/office/word/2010/wordprocessingDrawing" xmlns:wp="http://schemas.openxmlformats.org/drawingml/2006/wordprocessingDrawing" xmlns:w10="urn:schemas-microsoft-com:office:word" xmlns:w="http://schemas.openxmlformats.org/wordprocessingml/2006/main" xmlns:w14="http://schemas.microsoft.com/office/word/2010/wordml" xmlns:w15="http://schemas.microsoft.com/office/word/2012/wordml" xmlns:w16cex="http://schemas.microsoft.com/office/word/2018/wordml/cex" xmlns:w16cid="http://schemas.microsoft.com/office/word/2016/wordml/cid" xmlns:w16="http://schemas.microsoft.com/office/word/2018/wordml" xmlns:w16sdtdh="http://schemas.microsoft.com/office/word/2020/wordml/sdtdatahash" xmlns:w16se="http://schemas.microsoft.com/office/word/2015/wordml/symex" xmlns:wpg="http://schemas.microsoft.com/office/word/2010/wordprocessingGroup" xmlns:wpi="http://schemas.microsoft.com/office/word/2010/wordprocessingInk" xmlns:wne="http://schemas.microsoft.com/office/word/2006/wordml" xmlns:wps="http://schemas.microsoft.com/office/word/2010/wordprocessingShape" mc:Ignorable="w14 w15 w16se w16cid w16 w16cex w16sdtdh wp14">
   <w:endnote w:type="separator" w:id="-1">
     <w:p>
       <w:r>
@@ -2489,7 +2759,7 @@
 </file>
 
 <file path=word/footer1.xml><?xml version="1.0" encoding="utf-8"?>
-<w:ftr xmlns:wpc="http://schemas.microsoft.com/office/word/2010/wordprocessingCanvas" xmlns:cx="http://schemas.microsoft.com/office/drawing/2014/chartex" xmlns:cx1="http://schemas.microsoft.com/office/drawing/2015/9/8/chartex" xmlns:cx2="http://schemas.microsoft.com/office/drawing/2015/10/21/chartex" xmlns:cx3="http://schemas.microsoft.com/office/drawing/2016/5/9/chartex" xmlns:cx4="http://schemas.microsoft.com/office/drawing/2016/5/10/chartex" xmlns:cx5="http://schemas.microsoft.com/office/drawing/2016/5/11/chartex" xmlns:cx6="http://schemas.microsoft.com/office/drawing/2016/5/12/chartex" xmlns:cx7="http://schemas.microsoft.com/office/drawing/2016/5/13/chartex" xmlns:cx8="http://schemas.microsoft.com/office/drawing/2016/5/14/chartex" xmlns:mc="http://schemas.openxmlformats.org/markup-compatibility/2006" xmlns:aink="http://schemas.microsoft.com/office/drawing/2016/ink" xmlns:am3d="http://schemas.microsoft.com/office/drawing/2017/model3d" xmlns:o="urn:schemas-microsoft-com:office:office" xmlns:r="http://schemas.openxmlformats.org/officeDocument/2006/relationships" xmlns:m="http://schemas.openxmlformats.org/officeDocument/2006/math" xmlns:v="urn:schemas-microsoft-com:vml" xmlns:wp14="http://schemas.microsoft.com/office/word/2010/wordprocessingDrawing" xmlns:wp="http://schemas.openxmlformats.org/drawingml/2006/wordprocessingDrawing" xmlns:w10="urn:schemas-microsoft-com:office:word" xmlns:w="http://schemas.openxmlformats.org/wordprocessingml/2006/main" xmlns:w14="http://schemas.microsoft.com/office/word/2010/wordml" xmlns:w15="http://schemas.microsoft.com/office/word/2012/wordml" xmlns:w16cex="http://schemas.microsoft.com/office/word/2018/wordml/cex" xmlns:w16cid="http://schemas.microsoft.com/office/word/2016/wordml/cid" xmlns:w16="http://schemas.microsoft.com/office/word/2018/wordml" xmlns:w16sdtdh="http://schemas.microsoft.com/office/word/2020/wordml/sdtdatahash" xmlns:w16se="http://schemas.microsoft.com/office/word/2015/wordml/symex" xmlns:wpg="http://schemas.microsoft.com/office/word/2010/wordprocessingGroup" xmlns:wpi="http://schemas.microsoft.com/office/word/2010/wordprocessingInk" xmlns:wne="http://schemas.microsoft.com/office/word/2006/wordml" xmlns:wps="http://schemas.microsoft.com/office/word/2010/wordprocessingShape" mc:Ignorable="w14 w15 w16se w16cid w16 w16cex w16sdtdh wp14">
+<w:ftr xmlns:wpc="http://schemas.microsoft.com/office/word/2010/wordprocessingCanvas" xmlns:cx="http://schemas.microsoft.com/office/drawing/2014/chartex" xmlns:cx1="http://schemas.microsoft.com/office/drawing/2015/9/8/chartex" xmlns:cx2="http://schemas.microsoft.com/office/drawing/2015/10/21/chartex" xmlns:cx3="http://schemas.microsoft.com/office/drawing/2016/5/9/chartex" xmlns:cx4="http://schemas.microsoft.com/office/drawing/2016/5/10/chartex" xmlns:cx5="http://schemas.microsoft.com/office/drawing/2016/5/11/chartex" xmlns:cx6="http://schemas.microsoft.com/office/drawing/2016/5/12/chartex" xmlns:cx7="http://schemas.microsoft.com/office/drawing/2016/5/13/chartex" xmlns:cx8="http://schemas.microsoft.com/office/drawing/2016/5/14/chartex" xmlns:mc="http://schemas.openxmlformats.org/markup-compatibility/2006" xmlns:aink="http://schemas.microsoft.com/office/drawing/2016/ink" xmlns:am3d="http://schemas.microsoft.com/office/drawing/2017/model3d" xmlns:o="urn:schemas-microsoft-com:office:office" xmlns:oel="http://schemas.microsoft.com/office/2019/extlst" xmlns:r="http://schemas.openxmlformats.org/officeDocument/2006/relationships" xmlns:m="http://schemas.openxmlformats.org/officeDocument/2006/math" xmlns:v="urn:schemas-microsoft-com:vml" xmlns:wp14="http://schemas.microsoft.com/office/word/2010/wordprocessingDrawing" xmlns:wp="http://schemas.openxmlformats.org/drawingml/2006/wordprocessingDrawing" xmlns:w10="urn:schemas-microsoft-com:office:word" xmlns:w="http://schemas.openxmlformats.org/wordprocessingml/2006/main" xmlns:w14="http://schemas.microsoft.com/office/word/2010/wordml" xmlns:w15="http://schemas.microsoft.com/office/word/2012/wordml" xmlns:w16cex="http://schemas.microsoft.com/office/word/2018/wordml/cex" xmlns:w16cid="http://schemas.microsoft.com/office/word/2016/wordml/cid" xmlns:w16="http://schemas.microsoft.com/office/word/2018/wordml" xmlns:w16sdtdh="http://schemas.microsoft.com/office/word/2020/wordml/sdtdatahash" xmlns:w16se="http://schemas.microsoft.com/office/word/2015/wordml/symex" xmlns:wpg="http://schemas.microsoft.com/office/word/2010/wordprocessingGroup" xmlns:wpi="http://schemas.microsoft.com/office/word/2010/wordprocessingInk" xmlns:wne="http://schemas.microsoft.com/office/word/2006/wordml" xmlns:wps="http://schemas.microsoft.com/office/word/2010/wordprocessingShape" mc:Ignorable="w14 w15 w16se w16cid w16 w16cex w16sdtdh wp14">
   <w:p>
     <w:pPr>
       <w:pStyle w:val="Encabezado"/>
@@ -2761,7 +3031,7 @@
 </file>
 
 <file path=word/footnotes.xml><?xml version="1.0" encoding="utf-8"?>
-<w:footnotes xmlns:wpc="http://schemas.microsoft.com/office/word/2010/wordprocessingCanvas" xmlns:cx="http://schemas.microsoft.com/office/drawing/2014/chartex" xmlns:cx1="http://schemas.microsoft.com/office/drawing/2015/9/8/chartex" xmlns:cx2="http://schemas.microsoft.com/office/drawing/2015/10/21/chartex" xmlns:cx3="http://schemas.microsoft.com/office/drawing/2016/5/9/chartex" xmlns:cx4="http://schemas.microsoft.com/office/drawing/2016/5/10/chartex" xmlns:cx5="http://schemas.microsoft.com/office/drawing/2016/5/11/chartex" xmlns:cx6="http://schemas.microsoft.com/office/drawing/2016/5/12/chartex" xmlns:cx7="http://schemas.microsoft.com/office/drawing/2016/5/13/chartex" xmlns:cx8="http://schemas.microsoft.com/office/drawing/2016/5/14/chartex" xmlns:mc="http://schemas.openxmlformats.org/markup-compatibility/2006" xmlns:aink="http://schemas.microsoft.com/office/drawing/2016/ink" xmlns:am3d="http://schemas.microsoft.com/office/drawing/2017/model3d" xmlns:o="urn:schemas-microsoft-com:office:office" xmlns:r="http://schemas.openxmlformats.org/officeDocument/2006/relationships" xmlns:m="http://schemas.openxmlformats.org/officeDocument/2006/math" xmlns:v="urn:schemas-microsoft-com:vml" xmlns:wp14="http://schemas.microsoft.com/office/word/2010/wordprocessingDrawing" xmlns:wp="http://schemas.openxmlformats.org/drawingml/2006/wordprocessingDrawing" xmlns:w10="urn:schemas-microsoft-com:office:word" xmlns:w="http://schemas.openxmlformats.org/wordprocessingml/2006/main" xmlns:w14="http://schemas.microsoft.com/office/word/2010/wordml" xmlns:w15="http://schemas.microsoft.com/office/word/2012/wordml" xmlns:w16cex="http://schemas.microsoft.com/office/word/2018/wordml/cex" xmlns:w16cid="http://schemas.microsoft.com/office/word/2016/wordml/cid" xmlns:w16="http://schemas.microsoft.com/office/word/2018/wordml" xmlns:w16sdtdh="http://schemas.microsoft.com/office/word/2020/wordml/sdtdatahash" xmlns:w16se="http://schemas.microsoft.com/office/word/2015/wordml/symex" xmlns:wpg="http://schemas.microsoft.com/office/word/2010/wordprocessingGroup" xmlns:wpi="http://schemas.microsoft.com/office/word/2010/wordprocessingInk" xmlns:wne="http://schemas.microsoft.com/office/word/2006/wordml" xmlns:wps="http://schemas.microsoft.com/office/word/2010/wordprocessingShape" mc:Ignorable="w14 w15 w16se w16cid w16 w16cex w16sdtdh wp14">
+<w:footnotes xmlns:wpc="http://schemas.microsoft.com/office/word/2010/wordprocessingCanvas" xmlns:cx="http://schemas.microsoft.com/office/drawing/2014/chartex" xmlns:cx1="http://schemas.microsoft.com/office/drawing/2015/9/8/chartex" xmlns:cx2="http://schemas.microsoft.com/office/drawing/2015/10/21/chartex" xmlns:cx3="http://schemas.microsoft.com/office/drawing/2016/5/9/chartex" xmlns:cx4="http://schemas.microsoft.com/office/drawing/2016/5/10/chartex" xmlns:cx5="http://schemas.microsoft.com/office/drawing/2016/5/11/chartex" xmlns:cx6="http://schemas.microsoft.com/office/drawing/2016/5/12/chartex" xmlns:cx7="http://schemas.microsoft.com/office/drawing/2016/5/13/chartex" xmlns:cx8="http://schemas.microsoft.com/office/drawing/2016/5/14/chartex" xmlns:mc="http://schemas.openxmlformats.org/markup-compatibility/2006" xmlns:aink="http://schemas.microsoft.com/office/drawing/2016/ink" xmlns:am3d="http://schemas.microsoft.com/office/drawing/2017/model3d" xmlns:o="urn:schemas-microsoft-com:office:office" xmlns:oel="http://schemas.microsoft.com/office/2019/extlst" xmlns:r="http://schemas.openxmlformats.org/officeDocument/2006/relationships" xmlns:m="http://schemas.openxmlformats.org/officeDocument/2006/math" xmlns:v="urn:schemas-microsoft-com:vml" xmlns:wp14="http://schemas.microsoft.com/office/word/2010/wordprocessingDrawing" xmlns:wp="http://schemas.openxmlformats.org/drawingml/2006/wordprocessingDrawing" xmlns:w10="urn:schemas-microsoft-com:office:word" xmlns:w="http://schemas.openxmlformats.org/wordprocessingml/2006/main" xmlns:w14="http://schemas.microsoft.com/office/word/2010/wordml" xmlns:w15="http://schemas.microsoft.com/office/word/2012/wordml" xmlns:w16cex="http://schemas.microsoft.com/office/word/2018/wordml/cex" xmlns:w16cid="http://schemas.microsoft.com/office/word/2016/wordml/cid" xmlns:w16="http://schemas.microsoft.com/office/word/2018/wordml" xmlns:w16sdtdh="http://schemas.microsoft.com/office/word/2020/wordml/sdtdatahash" xmlns:w16se="http://schemas.microsoft.com/office/word/2015/wordml/symex" xmlns:wpg="http://schemas.microsoft.com/office/word/2010/wordprocessingGroup" xmlns:wpi="http://schemas.microsoft.com/office/word/2010/wordprocessingInk" xmlns:wne="http://schemas.microsoft.com/office/word/2006/wordml" xmlns:wps="http://schemas.microsoft.com/office/word/2010/wordprocessingShape" mc:Ignorable="w14 w15 w16se w16cid w16 w16cex w16sdtdh wp14">
   <w:footnote w:type="separator" w:id="-1">
     <w:p>
       <w:r>
@@ -2783,7 +3053,7 @@
 </file>
 
 <file path=word/header1.xml><?xml version="1.0" encoding="utf-8"?>
-<w:hdr xmlns:wpc="http://schemas.microsoft.com/office/word/2010/wordprocessingCanvas" xmlns:cx="http://schemas.microsoft.com/office/drawing/2014/chartex" xmlns:cx1="http://schemas.microsoft.com/office/drawing/2015/9/8/chartex" xmlns:cx2="http://schemas.microsoft.com/office/drawing/2015/10/21/chartex" xmlns:cx3="http://schemas.microsoft.com/office/drawing/2016/5/9/chartex" xmlns:cx4="http://schemas.microsoft.com/office/drawing/2016/5/10/chartex" xmlns:cx5="http://schemas.microsoft.com/office/drawing/2016/5/11/chartex" xmlns:cx6="http://schemas.microsoft.com/office/drawing/2016/5/12/chartex" xmlns:cx7="http://schemas.microsoft.com/office/drawing/2016/5/13/chartex" xmlns:cx8="http://schemas.microsoft.com/office/drawing/2016/5/14/chartex" xmlns:mc="http://schemas.openxmlformats.org/markup-compatibility/2006" xmlns:aink="http://schemas.microsoft.com/office/drawing/2016/ink" xmlns:am3d="http://schemas.microsoft.com/office/drawing/2017/model3d" xmlns:o="urn:schemas-microsoft-com:office:office" xmlns:r="http://schemas.openxmlformats.org/officeDocument/2006/relationships" xmlns:m="http://schemas.openxmlformats.org/officeDocument/2006/math" xmlns:v="urn:schemas-microsoft-com:vml" xmlns:wp14="http://schemas.microsoft.com/office/word/2010/wordprocessingDrawing" xmlns:wp="http://schemas.openxmlformats.org/drawingml/2006/wordprocessingDrawing" xmlns:w10="urn:schemas-microsoft-com:office:word" xmlns:w="http://schemas.openxmlformats.org/wordprocessingml/2006/main" xmlns:w14="http://schemas.microsoft.com/office/word/2010/wordml" xmlns:w15="http://schemas.microsoft.com/office/word/2012/wordml" xmlns:w16cex="http://schemas.microsoft.com/office/word/2018/wordml/cex" xmlns:w16cid="http://schemas.microsoft.com/office/word/2016/wordml/cid" xmlns:w16="http://schemas.microsoft.com/office/word/2018/wordml" xmlns:w16sdtdh="http://schemas.microsoft.com/office/word/2020/wordml/sdtdatahash" xmlns:w16se="http://schemas.microsoft.com/office/word/2015/wordml/symex" xmlns:wpg="http://schemas.microsoft.com/office/word/2010/wordprocessingGroup" xmlns:wpi="http://schemas.microsoft.com/office/word/2010/wordprocessingInk" xmlns:wne="http://schemas.microsoft.com/office/word/2006/wordml" xmlns:wps="http://schemas.microsoft.com/office/word/2010/wordprocessingShape" mc:Ignorable="w14 w15 w16se w16cid w16 w16cex w16sdtdh wp14">
+<w:hdr xmlns:wpc="http://schemas.microsoft.com/office/word/2010/wordprocessingCanvas" xmlns:cx="http://schemas.microsoft.com/office/drawing/2014/chartex" xmlns:cx1="http://schemas.microsoft.com/office/drawing/2015/9/8/chartex" xmlns:cx2="http://schemas.microsoft.com/office/drawing/2015/10/21/chartex" xmlns:cx3="http://schemas.microsoft.com/office/drawing/2016/5/9/chartex" xmlns:cx4="http://schemas.microsoft.com/office/drawing/2016/5/10/chartex" xmlns:cx5="http://schemas.microsoft.com/office/drawing/2016/5/11/chartex" xmlns:cx6="http://schemas.microsoft.com/office/drawing/2016/5/12/chartex" xmlns:cx7="http://schemas.microsoft.com/office/drawing/2016/5/13/chartex" xmlns:cx8="http://schemas.microsoft.com/office/drawing/2016/5/14/chartex" xmlns:mc="http://schemas.openxmlformats.org/markup-compatibility/2006" xmlns:aink="http://schemas.microsoft.com/office/drawing/2016/ink" xmlns:am3d="http://schemas.microsoft.com/office/drawing/2017/model3d" xmlns:o="urn:schemas-microsoft-com:office:office" xmlns:oel="http://schemas.microsoft.com/office/2019/extlst" xmlns:r="http://schemas.openxmlformats.org/officeDocument/2006/relationships" xmlns:m="http://schemas.openxmlformats.org/officeDocument/2006/math" xmlns:v="urn:schemas-microsoft-com:vml" xmlns:wp14="http://schemas.microsoft.com/office/word/2010/wordprocessingDrawing" xmlns:wp="http://schemas.openxmlformats.org/drawingml/2006/wordprocessingDrawing" xmlns:w10="urn:schemas-microsoft-com:office:word" xmlns:w="http://schemas.openxmlformats.org/wordprocessingml/2006/main" xmlns:w14="http://schemas.microsoft.com/office/word/2010/wordml" xmlns:w15="http://schemas.microsoft.com/office/word/2012/wordml" xmlns:w16cex="http://schemas.microsoft.com/office/word/2018/wordml/cex" xmlns:w16cid="http://schemas.microsoft.com/office/word/2016/wordml/cid" xmlns:w16="http://schemas.microsoft.com/office/word/2018/wordml" xmlns:w16sdtdh="http://schemas.microsoft.com/office/word/2020/wordml/sdtdatahash" xmlns:w16se="http://schemas.microsoft.com/office/word/2015/wordml/symex" xmlns:wpg="http://schemas.microsoft.com/office/word/2010/wordprocessingGroup" xmlns:wpi="http://schemas.microsoft.com/office/word/2010/wordprocessingInk" xmlns:wne="http://schemas.microsoft.com/office/word/2006/wordml" xmlns:wps="http://schemas.microsoft.com/office/word/2010/wordprocessingShape" mc:Ignorable="w14 w15 w16se w16cid w16 w16cex w16sdtdh wp14">
   <w:p>
     <w:pPr>
       <w:pStyle w:val="Standard"/>
@@ -2887,7 +3157,7 @@
 </file>
 
 <file path=word/numbering.xml><?xml version="1.0" encoding="utf-8"?>
-<w:numbering xmlns:wpc="http://schemas.microsoft.com/office/word/2010/wordprocessingCanvas" xmlns:cx="http://schemas.microsoft.com/office/drawing/2014/chartex" xmlns:cx1="http://schemas.microsoft.com/office/drawing/2015/9/8/chartex" xmlns:cx2="http://schemas.microsoft.com/office/drawing/2015/10/21/chartex" xmlns:cx3="http://schemas.microsoft.com/office/drawing/2016/5/9/chartex" xmlns:cx4="http://schemas.microsoft.com/office/drawing/2016/5/10/chartex" xmlns:cx5="http://schemas.microsoft.com/office/drawing/2016/5/11/chartex" xmlns:cx6="http://schemas.microsoft.com/office/drawing/2016/5/12/chartex" xmlns:cx7="http://schemas.microsoft.com/office/drawing/2016/5/13/chartex" xmlns:cx8="http://schemas.microsoft.com/office/drawing/2016/5/14/chartex" xmlns:mc="http://schemas.openxmlformats.org/markup-compatibility/2006" xmlns:aink="http://schemas.microsoft.com/office/drawing/2016/ink" xmlns:am3d="http://schemas.microsoft.com/office/drawing/2017/model3d" xmlns:o="urn:schemas-microsoft-com:office:office" xmlns:r="http://schemas.openxmlformats.org/officeDocument/2006/relationships" xmlns:m="http://schemas.openxmlformats.org/officeDocument/2006/math" xmlns:v="urn:schemas-microsoft-com:vml" xmlns:wp14="http://schemas.microsoft.com/office/word/2010/wordprocessingDrawing" xmlns:wp="http://schemas.openxmlformats.org/drawingml/2006/wordprocessingDrawing" xmlns:w10="urn:schemas-microsoft-com:office:word" xmlns:w="http://schemas.openxmlformats.org/wordprocessingml/2006/main" xmlns:w14="http://schemas.microsoft.com/office/word/2010/wordml" xmlns:w15="http://schemas.microsoft.com/office/word/2012/wordml" xmlns:w16cex="http://schemas.microsoft.com/office/word/2018/wordml/cex" xmlns:w16cid="http://schemas.microsoft.com/office/word/2016/wordml/cid" xmlns:w16="http://schemas.microsoft.com/office/word/2018/wordml" xmlns:w16sdtdh="http://schemas.microsoft.com/office/word/2020/wordml/sdtdatahash" xmlns:w16se="http://schemas.microsoft.com/office/word/2015/wordml/symex" xmlns:wpg="http://schemas.microsoft.com/office/word/2010/wordprocessingGroup" xmlns:wpi="http://schemas.microsoft.com/office/word/2010/wordprocessingInk" xmlns:wne="http://schemas.microsoft.com/office/word/2006/wordml" xmlns:wps="http://schemas.microsoft.com/office/word/2010/wordprocessingShape" mc:Ignorable="w14 w15 w16se w16cid w16 w16cex w16sdtdh wp14">
+<w:numbering xmlns:wpc="http://schemas.microsoft.com/office/word/2010/wordprocessingCanvas" xmlns:cx="http://schemas.microsoft.com/office/drawing/2014/chartex" xmlns:cx1="http://schemas.microsoft.com/office/drawing/2015/9/8/chartex" xmlns:cx2="http://schemas.microsoft.com/office/drawing/2015/10/21/chartex" xmlns:cx3="http://schemas.microsoft.com/office/drawing/2016/5/9/chartex" xmlns:cx4="http://schemas.microsoft.com/office/drawing/2016/5/10/chartex" xmlns:cx5="http://schemas.microsoft.com/office/drawing/2016/5/11/chartex" xmlns:cx6="http://schemas.microsoft.com/office/drawing/2016/5/12/chartex" xmlns:cx7="http://schemas.microsoft.com/office/drawing/2016/5/13/chartex" xmlns:cx8="http://schemas.microsoft.com/office/drawing/2016/5/14/chartex" xmlns:mc="http://schemas.openxmlformats.org/markup-compatibility/2006" xmlns:aink="http://schemas.microsoft.com/office/drawing/2016/ink" xmlns:am3d="http://schemas.microsoft.com/office/drawing/2017/model3d" xmlns:o="urn:schemas-microsoft-com:office:office" xmlns:oel="http://schemas.microsoft.com/office/2019/extlst" xmlns:r="http://schemas.openxmlformats.org/officeDocument/2006/relationships" xmlns:m="http://schemas.openxmlformats.org/officeDocument/2006/math" xmlns:v="urn:schemas-microsoft-com:vml" xmlns:wp14="http://schemas.microsoft.com/office/word/2010/wordprocessingDrawing" xmlns:wp="http://schemas.openxmlformats.org/drawingml/2006/wordprocessingDrawing" xmlns:w10="urn:schemas-microsoft-com:office:word" xmlns:w="http://schemas.openxmlformats.org/wordprocessingml/2006/main" xmlns:w14="http://schemas.microsoft.com/office/word/2010/wordml" xmlns:w15="http://schemas.microsoft.com/office/word/2012/wordml" xmlns:w16cex="http://schemas.microsoft.com/office/word/2018/wordml/cex" xmlns:w16cid="http://schemas.microsoft.com/office/word/2016/wordml/cid" xmlns:w16="http://schemas.microsoft.com/office/word/2018/wordml" xmlns:w16sdtdh="http://schemas.microsoft.com/office/word/2020/wordml/sdtdatahash" xmlns:w16se="http://schemas.microsoft.com/office/word/2015/wordml/symex" xmlns:wpg="http://schemas.microsoft.com/office/word/2010/wordprocessingGroup" xmlns:wpi="http://schemas.microsoft.com/office/word/2010/wordprocessingInk" xmlns:wne="http://schemas.microsoft.com/office/word/2006/wordml" xmlns:wps="http://schemas.microsoft.com/office/word/2010/wordprocessingShape" mc:Ignorable="w14 w15 w16se w16cid w16 w16cex w16sdtdh wp14">
   <w:abstractNum w:abstractNumId="0" w15:restartNumberingAfterBreak="0">
     <w:nsid w:val="1E0437D6"/>
     <w:multiLevelType w:val="multilevel"/>
@@ -3275,19 +3545,19 @@
       </w:pPr>
     </w:lvl>
   </w:abstractNum>
-  <w:num w:numId="1">
+  <w:num w:numId="1" w16cid:durableId="334042983">
     <w:abstractNumId w:val="0"/>
   </w:num>
-  <w:num w:numId="2">
+  <w:num w:numId="2" w16cid:durableId="1322850724">
     <w:abstractNumId w:val="3"/>
   </w:num>
-  <w:num w:numId="3">
+  <w:num w:numId="3" w16cid:durableId="645545408">
     <w:abstractNumId w:val="2"/>
   </w:num>
-  <w:num w:numId="4">
+  <w:num w:numId="4" w16cid:durableId="399988353">
     <w:abstractNumId w:val="1"/>
   </w:num>
-  <w:num w:numId="5">
+  <w:num w:numId="5" w16cid:durableId="2073574699">
     <w:abstractNumId w:val="4"/>
   </w:num>
 </w:numbering>

</xml_diff>